<commit_message>
Updated the second refactor proposal
</commit_message>
<xml_diff>
--- a/SE2223_60157_60201_60226_60479_60749/Phase_1/Sprint1/Tiago_Francisco/Patterns_Tiago.docx
+++ b/SE2223_60157_60201_60226_60479_60749/Phase_1/Sprint1/Tiago_Francisco/Patterns_Tiago.docx
@@ -11,7 +11,7 @@
     </w:p>
     <w:p>
       <w:pPr>
-        <w:jc w:val="center"/>
+        <w:ind w:left="2160" w:firstLine="720"/>
         <w:rPr>
           <w:b/>
           <w:bCs/>
@@ -476,7 +476,13 @@
         <w:rPr>
           <w:lang w:val="en-GB"/>
         </w:rPr>
-        <w:t xml:space="preserve"> is the abstract class that is closed and </w:t>
+        <w:t xml:space="preserve"> is the abstract class that is closed </w:t>
+      </w:r>
+      <w:r>
+        <w:rPr>
+          <w:lang w:val="en-GB"/>
+        </w:rPr>
+        <w:t xml:space="preserve">because it is used in eleven more classes beyond </w:t>
       </w:r>
       <w:proofErr w:type="spellStart"/>
       <w:r>
@@ -490,6 +496,38 @@
         <w:rPr>
           <w:lang w:val="en-GB"/>
         </w:rPr>
+        <w:t>, so if we changed something we would need to cha</w:t>
+      </w:r>
+      <w:r>
+        <w:rPr>
+          <w:lang w:val="en-GB"/>
+        </w:rPr>
+        <w:t>n</w:t>
+      </w:r>
+      <w:r>
+        <w:rPr>
+          <w:lang w:val="en-GB"/>
+        </w:rPr>
+        <w:t>ge it in twelve different places .The</w:t>
+      </w:r>
+      <w:r>
+        <w:rPr>
+          <w:lang w:val="en-GB"/>
+        </w:rPr>
+        <w:t xml:space="preserve"> </w:t>
+      </w:r>
+      <w:proofErr w:type="spellStart"/>
+      <w:r>
+        <w:rPr>
+          <w:lang w:val="en-GB"/>
+        </w:rPr>
+        <w:t>ExporterToMsProjectFile</w:t>
+      </w:r>
+      <w:proofErr w:type="spellEnd"/>
+      <w:r>
+        <w:rPr>
+          <w:lang w:val="en-GB"/>
+        </w:rPr>
         <w:t xml:space="preserve"> is the class that extends </w:t>
       </w:r>
       <w:proofErr w:type="spellStart"/>
@@ -546,7 +584,6 @@
         <w:rPr>
           <w:lang w:val="en-GB"/>
         </w:rPr>
-        <w:lastRenderedPageBreak/>
         <w:t xml:space="preserve">Design Pattern 2: </w:t>
       </w:r>
       <w:r>
@@ -799,6 +836,7 @@
         <w:rPr>
           <w:lang w:val="en-GB"/>
         </w:rPr>
+        <w:lastRenderedPageBreak/>
         <w:t>Rationale:</w:t>
       </w:r>
       <w:r>

</xml_diff>